<commit_message>
Update with stackblitz link
</commit_message>
<xml_diff>
--- a/3131516_3133116_2981237_assignment_04.docx
+++ b/3131516_3133116_2981237_assignment_04.docx
@@ -4081,6 +4081,41 @@
       </w:r>
     </w:p>
     <w:p>
+      <w:proofErr w:type="spellStart"/>
+      <w:proofErr w:type="gramStart"/>
+      <w:r>
+        <w:t>Stackblitz</w:t>
+      </w:r>
+      <w:proofErr w:type="spellEnd"/>
+      <w:r>
+        <w:t xml:space="preserve"> :</w:t>
+      </w:r>
+      <w:proofErr w:type="gramEnd"/>
+      <w:r>
+        <w:t xml:space="preserve"> </w:t>
+      </w:r>
+      <w:hyperlink r:id="rId24" w:history="1">
+        <w:r>
+          <w:rPr>
+            <w:rStyle w:val="Hyperlink"/>
+          </w:rPr>
+          <w:t>https://stackblitz.com/~/github.com/SylNa</w:t>
+        </w:r>
+        <w:r>
+          <w:rPr>
+            <w:rStyle w:val="Hyperlink"/>
+          </w:rPr>
+          <w:t>v</w:t>
+        </w:r>
+        <w:r>
+          <w:rPr>
+            <w:rStyle w:val="Hyperlink"/>
+          </w:rPr>
+          <w:t>iaa/WT_Assignement_Angular</w:t>
+        </w:r>
+      </w:hyperlink>
+    </w:p>
+    <w:p>
       <w:pPr>
         <w:pStyle w:val="Heading2"/>
         <w:rPr>
@@ -4236,6 +4271,7 @@
         <w:rPr>
           <w:lang w:val="en-US" w:eastAsia="en-GB"/>
         </w:rPr>
+        <w:lastRenderedPageBreak/>
         <w:t>Allows users to manage their personal information, view their activity history, and customize their settings.</w:t>
       </w:r>
     </w:p>
@@ -4254,7 +4290,6 @@
         <w:rPr>
           <w:lang w:val="en-US" w:eastAsia="en-GB"/>
         </w:rPr>
-        <w:lastRenderedPageBreak/>
         <w:t>Question Management:</w:t>
       </w:r>
     </w:p>
@@ -4544,7 +4579,7 @@
           <w:noProof/>
         </w:rPr>
         <w:drawing>
-          <wp:inline distT="0" distB="0" distL="0" distR="0" wp14:anchorId="697CE552" wp14:editId="10210D86">
+          <wp:inline distT="0" distB="0" distL="0" distR="0" wp14:anchorId="697CE552" wp14:editId="37BC6CA0">
             <wp:extent cx="6645910" cy="1260475"/>
             <wp:effectExtent l="0" t="0" r="2540" b="0"/>
             <wp:docPr id="167708957" name="Picture 2" descr="A screenshot of a computer&#10;&#10;Description automatically generated"/>
@@ -4561,7 +4596,7 @@
                     </pic:cNvPicPr>
                   </pic:nvPicPr>
                   <pic:blipFill>
-                    <a:blip r:embed="rId24" cstate="print">
+                    <a:blip r:embed="rId25" cstate="print">
                       <a:extLst>
                         <a:ext uri="{28A0092B-C50C-407E-A947-70E740481C1C}">
                           <a14:useLocalDpi xmlns:a14="http://schemas.microsoft.com/office/drawing/2010/main" val="0"/>
@@ -4610,7 +4645,7 @@
           <w:noProof/>
         </w:rPr>
         <w:drawing>
-          <wp:inline distT="0" distB="0" distL="0" distR="0" wp14:anchorId="389F9803" wp14:editId="11E16D0C">
+          <wp:inline distT="0" distB="0" distL="0" distR="0" wp14:anchorId="389F9803" wp14:editId="4CB786D5">
             <wp:extent cx="6645910" cy="1246505"/>
             <wp:effectExtent l="0" t="0" r="2540" b="0"/>
             <wp:docPr id="1852056709" name="Picture 3" descr="A screenshot of a computer&#10;&#10;Description automatically generated"/>
@@ -4627,7 +4662,7 @@
                     </pic:cNvPicPr>
                   </pic:nvPicPr>
                   <pic:blipFill>
-                    <a:blip r:embed="rId25" cstate="print">
+                    <a:blip r:embed="rId26" cstate="print">
                       <a:extLst>
                         <a:ext uri="{28A0092B-C50C-407E-A947-70E740481C1C}">
                           <a14:useLocalDpi xmlns:a14="http://schemas.microsoft.com/office/drawing/2010/main" val="0"/>
@@ -4673,7 +4708,7 @@
           <w:noProof/>
         </w:rPr>
         <w:drawing>
-          <wp:inline distT="0" distB="0" distL="0" distR="0" wp14:anchorId="3242EAB4" wp14:editId="34573D8F">
+          <wp:inline distT="0" distB="0" distL="0" distR="0" wp14:anchorId="3242EAB4" wp14:editId="275D98B1">
             <wp:extent cx="6645910" cy="1454150"/>
             <wp:effectExtent l="0" t="0" r="2540" b="0"/>
             <wp:docPr id="1951613748" name="Picture 6" descr="A screenshot of a computer&#10;&#10;Description automatically generated"/>
@@ -4690,7 +4725,7 @@
                     </pic:cNvPicPr>
                   </pic:nvPicPr>
                   <pic:blipFill>
-                    <a:blip r:embed="rId26" cstate="print">
+                    <a:blip r:embed="rId27" cstate="print">
                       <a:extLst>
                         <a:ext uri="{28A0092B-C50C-407E-A947-70E740481C1C}">
                           <a14:useLocalDpi xmlns:a14="http://schemas.microsoft.com/office/drawing/2010/main" val="0"/>
@@ -4756,7 +4791,7 @@
         </w:rPr>
         <w:lastRenderedPageBreak/>
         <w:drawing>
-          <wp:inline distT="0" distB="0" distL="0" distR="0" wp14:anchorId="4024F02B" wp14:editId="53A9CE2C">
+          <wp:inline distT="0" distB="0" distL="0" distR="0" wp14:anchorId="4024F02B" wp14:editId="27A606BF">
             <wp:extent cx="6645910" cy="1076325"/>
             <wp:effectExtent l="0" t="0" r="2540" b="9525"/>
             <wp:docPr id="1518569322" name="Picture 4" descr="A screenshot of a computer&#10;&#10;Description automatically generated"/>
@@ -4773,7 +4808,7 @@
                     </pic:cNvPicPr>
                   </pic:nvPicPr>
                   <pic:blipFill>
-                    <a:blip r:embed="rId27" cstate="print">
+                    <a:blip r:embed="rId28" cstate="print">
                       <a:extLst>
                         <a:ext uri="{28A0092B-C50C-407E-A947-70E740481C1C}">
                           <a14:useLocalDpi xmlns:a14="http://schemas.microsoft.com/office/drawing/2010/main" val="0"/>
@@ -4809,7 +4844,7 @@
           <w:noProof/>
         </w:rPr>
         <w:drawing>
-          <wp:inline distT="0" distB="0" distL="0" distR="0" wp14:anchorId="3C15530D" wp14:editId="2241DC36">
+          <wp:inline distT="0" distB="0" distL="0" distR="0" wp14:anchorId="3C15530D" wp14:editId="6DE28F72">
             <wp:extent cx="6645910" cy="972185"/>
             <wp:effectExtent l="0" t="0" r="2540" b="0"/>
             <wp:docPr id="1918993146" name="Picture 5" descr="A screenshot of a computer&#10;&#10;Description automatically generated"/>
@@ -4826,7 +4861,7 @@
                     </pic:cNvPicPr>
                   </pic:nvPicPr>
                   <pic:blipFill>
-                    <a:blip r:embed="rId28" cstate="print">
+                    <a:blip r:embed="rId29" cstate="print">
                       <a:extLst>
                         <a:ext uri="{28A0092B-C50C-407E-A947-70E740481C1C}">
                           <a14:useLocalDpi xmlns:a14="http://schemas.microsoft.com/office/drawing/2010/main" val="0"/>
@@ -4879,7 +4914,7 @@
                     </pic:cNvPicPr>
                   </pic:nvPicPr>
                   <pic:blipFill>
-                    <a:blip r:embed="rId29" cstate="print">
+                    <a:blip r:embed="rId30" cstate="print">
                       <a:extLst>
                         <a:ext uri="{28A0092B-C50C-407E-A947-70E740481C1C}">
                           <a14:useLocalDpi xmlns:a14="http://schemas.microsoft.com/office/drawing/2010/main" val="0"/>
@@ -4931,7 +4966,7 @@
           <w:noProof/>
         </w:rPr>
         <w:drawing>
-          <wp:inline distT="0" distB="0" distL="0" distR="0" wp14:anchorId="28934FEF" wp14:editId="7EB5DF3B">
+          <wp:inline distT="0" distB="0" distL="0" distR="0" wp14:anchorId="28934FEF" wp14:editId="002D88B7">
             <wp:extent cx="6645910" cy="951230"/>
             <wp:effectExtent l="0" t="0" r="2540" b="1270"/>
             <wp:docPr id="154032165" name="Picture 10" descr="A screenshot of a computer&#10;&#10;Description automatically generated"/>
@@ -4948,7 +4983,7 @@
                     </pic:cNvPicPr>
                   </pic:nvPicPr>
                   <pic:blipFill>
-                    <a:blip r:embed="rId30" cstate="print">
+                    <a:blip r:embed="rId31" cstate="print">
                       <a:extLst>
                         <a:ext uri="{28A0092B-C50C-407E-A947-70E740481C1C}">
                           <a14:useLocalDpi xmlns:a14="http://schemas.microsoft.com/office/drawing/2010/main" val="0"/>
@@ -5006,7 +5041,7 @@
           <w:noProof/>
         </w:rPr>
         <w:drawing>
-          <wp:inline distT="0" distB="0" distL="0" distR="0" wp14:anchorId="2ADC2688" wp14:editId="227BB405">
+          <wp:inline distT="0" distB="0" distL="0" distR="0" wp14:anchorId="2ADC2688" wp14:editId="6D26AFA7">
             <wp:extent cx="6645910" cy="2198370"/>
             <wp:effectExtent l="0" t="0" r="2540" b="0"/>
             <wp:docPr id="604572101" name="Picture 11" descr="A screenshot of a computer&#10;&#10;Description automatically generated"/>
@@ -5023,7 +5058,7 @@
                     </pic:cNvPicPr>
                   </pic:nvPicPr>
                   <pic:blipFill>
-                    <a:blip r:embed="rId31" cstate="print">
+                    <a:blip r:embed="rId32" cstate="print">
                       <a:extLst>
                         <a:ext uri="{28A0092B-C50C-407E-A947-70E740481C1C}">
                           <a14:useLocalDpi xmlns:a14="http://schemas.microsoft.com/office/drawing/2010/main" val="0"/>
@@ -5090,7 +5125,7 @@
                     </pic:cNvPicPr>
                   </pic:nvPicPr>
                   <pic:blipFill>
-                    <a:blip r:embed="rId32" cstate="print">
+                    <a:blip r:embed="rId33" cstate="print">
                       <a:extLst>
                         <a:ext uri="{28A0092B-C50C-407E-A947-70E740481C1C}">
                           <a14:useLocalDpi xmlns:a14="http://schemas.microsoft.com/office/drawing/2010/main" val="0"/>
@@ -5183,7 +5218,7 @@
                     </pic:cNvPicPr>
                   </pic:nvPicPr>
                   <pic:blipFill>
-                    <a:blip r:embed="rId33" cstate="print">
+                    <a:blip r:embed="rId34" cstate="print">
                       <a:extLst>
                         <a:ext uri="{28A0092B-C50C-407E-A947-70E740481C1C}">
                           <a14:useLocalDpi xmlns:a14="http://schemas.microsoft.com/office/drawing/2010/main" val="0"/>
@@ -5249,7 +5284,7 @@
                     </pic:cNvPicPr>
                   </pic:nvPicPr>
                   <pic:blipFill>
-                    <a:blip r:embed="rId34" cstate="print">
+                    <a:blip r:embed="rId35" cstate="print">
                       <a:extLst>
                         <a:ext uri="{28A0092B-C50C-407E-A947-70E740481C1C}">
                           <a14:useLocalDpi xmlns:a14="http://schemas.microsoft.com/office/drawing/2010/main" val="0"/>
@@ -5313,7 +5348,7 @@
                     </pic:cNvPicPr>
                   </pic:nvPicPr>
                   <pic:blipFill>
-                    <a:blip r:embed="rId32" cstate="print">
+                    <a:blip r:embed="rId33" cstate="print">
                       <a:extLst>
                         <a:ext uri="{28A0092B-C50C-407E-A947-70E740481C1C}">
                           <a14:useLocalDpi xmlns:a14="http://schemas.microsoft.com/office/drawing/2010/main" val="0"/>
@@ -5366,7 +5401,7 @@
           <w:noProof/>
         </w:rPr>
         <w:drawing>
-          <wp:inline distT="0" distB="0" distL="0" distR="0" wp14:anchorId="4C1FE82F" wp14:editId="263DE990">
+          <wp:inline distT="0" distB="0" distL="0" distR="0" wp14:anchorId="4C1FE82F" wp14:editId="14571E00">
             <wp:extent cx="6645910" cy="2198370"/>
             <wp:effectExtent l="0" t="0" r="2540" b="0"/>
             <wp:docPr id="1341174583" name="Picture 11" descr="A screenshot of a computer&#10;&#10;Description automatically generated"/>
@@ -5383,7 +5418,7 @@
                     </pic:cNvPicPr>
                   </pic:nvPicPr>
                   <pic:blipFill>
-                    <a:blip r:embed="rId31" cstate="print">
+                    <a:blip r:embed="rId32" cstate="print">
                       <a:extLst>
                         <a:ext uri="{28A0092B-C50C-407E-A947-70E740481C1C}">
                           <a14:useLocalDpi xmlns:a14="http://schemas.microsoft.com/office/drawing/2010/main" val="0"/>
@@ -5540,7 +5575,7 @@
                     </pic:cNvPicPr>
                   </pic:nvPicPr>
                   <pic:blipFill>
-                    <a:blip r:embed="rId35">
+                    <a:blip r:embed="rId36">
                       <a:extLst>
                         <a:ext uri="{28A0092B-C50C-407E-A947-70E740481C1C}">
                           <a14:useLocalDpi xmlns:a14="http://schemas.microsoft.com/office/drawing/2010/main" val="0"/>
@@ -6205,9 +6240,9 @@
       </w:r>
     </w:p>
     <w:sectPr>
-      <w:headerReference w:type="default" r:id="rId36"/>
-      <w:footerReference w:type="default" r:id="rId37"/>
-      <w:headerReference w:type="first" r:id="rId38"/>
+      <w:headerReference w:type="default" r:id="rId37"/>
+      <w:footerReference w:type="default" r:id="rId38"/>
+      <w:headerReference w:type="first" r:id="rId39"/>
       <w:pgSz w:w="11906" w:h="16838" w:orient="landscape"/>
       <w:pgMar w:top="720" w:right="720" w:bottom="720" w:left="720" w:header="340" w:footer="708" w:gutter="0"/>
       <w:cols w:space="708"/>
@@ -19657,6 +19692,30 @@
       <w:u w:val="single"/>
     </w:rPr>
   </w:style>
+  <w:style w:type="character" w:styleId="UnresolvedMention">
+    <w:name w:val="Unresolved Mention"/>
+    <w:basedOn w:val="DefaultParagraphFont"/>
+    <w:uiPriority w:val="99"/>
+    <w:semiHidden/>
+    <w:unhideWhenUsed/>
+    <w:rsid w:val="00A16B67"/>
+    <w:rPr>
+      <w:color w:val="605E5C"/>
+      <w:shd w:val="clear" w:color="auto" w:fill="E1DFDD"/>
+    </w:rPr>
+  </w:style>
+  <w:style w:type="character" w:styleId="FollowedHyperlink">
+    <w:name w:val="FollowedHyperlink"/>
+    <w:basedOn w:val="DefaultParagraphFont"/>
+    <w:uiPriority w:val="99"/>
+    <w:semiHidden/>
+    <w:unhideWhenUsed/>
+    <w:rsid w:val="00A16B67"/>
+    <w:rPr>
+      <w:color w:val="FFD166" w:themeColor="followedHyperlink"/>
+      <w:u w:val="single"/>
+    </w:rPr>
+  </w:style>
 </w:styles>
 </file>
 

</xml_diff>